<commit_message>
Creando el Proyecto del Tema_7
</commit_message>
<xml_diff>
--- a/Segundo_Curso/Desarrollo_De_Interfaces_(DI)/DI_07_Distribucion_De_Aplicaciones/Temario/Tema_.docx
+++ b/Segundo_Curso/Desarrollo_De_Interfaces_(DI)/DI_07_Distribucion_De_Aplicaciones/Temario/Tema_.docx
@@ -2,22 +2,1040 @@
 <file path=word/document.xml><?xml version="1.0" encoding="utf-8"?>
 <w:document xmlns:wpc="http://schemas.microsoft.com/office/word/2010/wordprocessingCanvas" xmlns:cx="http://schemas.microsoft.com/office/drawing/2014/chartex" xmlns:cx1="http://schemas.microsoft.com/office/drawing/2015/9/8/chartex" xmlns:cx2="http://schemas.microsoft.com/office/drawing/2015/10/21/chartex" xmlns:cx3="http://schemas.microsoft.com/office/drawing/2016/5/9/chartex" xmlns:cx4="http://schemas.microsoft.com/office/drawing/2016/5/10/chartex" xmlns:cx5="http://schemas.microsoft.com/office/drawing/2016/5/11/chartex" xmlns:cx6="http://schemas.microsoft.com/office/drawing/2016/5/12/chartex" xmlns:cx7="http://schemas.microsoft.com/office/drawing/2016/5/13/chartex" xmlns:cx8="http://schemas.microsoft.com/office/drawing/2016/5/14/chartex" xmlns:mc="http://schemas.openxmlformats.org/markup-compatibility/2006" xmlns:aink="http://schemas.microsoft.com/office/drawing/2016/ink" xmlns:am3d="http://schemas.microsoft.com/office/drawing/2017/model3d" xmlns:o="urn:schemas-microsoft-com:office:office" xmlns:oel="http://schemas.microsoft.com/office/2019/extlst" xmlns:r="http://schemas.openxmlformats.org/officeDocument/2006/relationships" xmlns:m="http://schemas.openxmlformats.org/officeDocument/2006/math" xmlns:v="urn:schemas-microsoft-com:vml" xmlns:wp14="http://schemas.microsoft.com/office/word/2010/wordprocessingDrawing" xmlns:wp="http://schemas.openxmlformats.org/drawingml/2006/wordprocessingDrawing" xmlns:w10="urn:schemas-microsoft-com:office:word" xmlns:w="http://schemas.openxmlformats.org/wordprocessingml/2006/main" xmlns:w14="http://schemas.microsoft.com/office/word/2010/wordml" xmlns:w15="http://schemas.microsoft.com/office/word/2012/wordml" xmlns:w16cex="http://schemas.microsoft.com/office/word/2018/wordml/cex" xmlns:w16cid="http://schemas.microsoft.com/office/word/2016/wordml/cid" xmlns:w16="http://schemas.microsoft.com/office/word/2018/wordml" xmlns:w16sdtdh="http://schemas.microsoft.com/office/word/2020/wordml/sdtdatahash" xmlns:w16se="http://schemas.microsoft.com/office/word/2015/wordml/symex" xmlns:wpg="http://schemas.microsoft.com/office/word/2010/wordprocessingGroup" xmlns:wpi="http://schemas.microsoft.com/office/word/2010/wordprocessingInk" xmlns:wne="http://schemas.microsoft.com/office/word/2006/wordml" xmlns:wps="http://schemas.microsoft.com/office/word/2010/wordprocessingShape" mc:Ignorable="w14 w15 w16se w16cid w16 w16cex w16sdtdh wp14">
   <w:body>
+    <w:tbl>
+      <w:tblPr>
+        <w:tblStyle w:val="Tablaconcuadrcula"/>
+        <w:tblW w:w="9918" w:type="dxa"/>
+        <w:tblBorders>
+          <w:top w:val="none" w:sz="0" w:space="0" w:color="auto"/>
+          <w:left w:val="none" w:sz="0" w:space="0" w:color="auto"/>
+          <w:bottom w:val="none" w:sz="0" w:space="0" w:color="auto"/>
+          <w:right w:val="none" w:sz="0" w:space="0" w:color="auto"/>
+        </w:tblBorders>
+        <w:tblLook w:val="04A0" w:firstRow="1" w:lastRow="0" w:firstColumn="1" w:lastColumn="0" w:noHBand="0" w:noVBand="1"/>
+      </w:tblPr>
+      <w:tblGrid>
+        <w:gridCol w:w="2547"/>
+        <w:gridCol w:w="624"/>
+        <w:gridCol w:w="6565"/>
+        <w:gridCol w:w="182"/>
+      </w:tblGrid>
+      <w:tr>
+        <w:trPr>
+          <w:trHeight w:val="11472"/>
+        </w:trPr>
+        <w:tc>
+          <w:tcPr>
+            <w:tcW w:w="2547" w:type="dxa"/>
+          </w:tcPr>
+          <w:p>
+            <w:pPr>
+              <w:rPr>
+                <w:rFonts w:cstheme="minorHAnsi"/>
+              </w:rPr>
+            </w:pPr>
+            <w:r>
+              <w:rPr>
+                <w:rStyle w:val="Textoennegrita"/>
+                <w:rFonts w:cstheme="minorHAnsi"/>
+                <w:color w:val="111111"/>
+                <w:shd w:val="clear" w:color="auto" w:fill="F7F7F7"/>
+              </w:rPr>
+              <w:t>Pregunta / Palabra clave:</w:t>
+            </w:r>
+            <w:r>
+              <w:rPr>
+                <w:rFonts w:cstheme="minorHAnsi"/>
+              </w:rPr>
+              <w:t xml:space="preserve"> </w:t>
+            </w:r>
+          </w:p>
+          <w:p>
+            <w:pPr>
+              <w:shd w:val="clear" w:color="auto" w:fill="F7F7F7"/>
+              <w:spacing w:before="100" w:beforeAutospacing="1" w:after="100" w:afterAutospacing="1" w:line="240" w:lineRule="auto"/>
+              <w:rPr>
+                <w:rFonts w:cstheme="minorHAnsi"/>
+              </w:rPr>
+            </w:pPr>
+            <w:r>
+              <w:rPr>
+                <w:rFonts w:cstheme="minorHAnsi"/>
+              </w:rPr>
+              <w:t>¿Qué es una distribución de software?</w:t>
+            </w:r>
+          </w:p>
+          <w:p>
+            <w:pPr>
+              <w:shd w:val="clear" w:color="auto" w:fill="F7F7F7"/>
+              <w:spacing w:before="100" w:beforeAutospacing="1" w:after="100" w:afterAutospacing="1" w:line="240" w:lineRule="auto"/>
+              <w:rPr>
+                <w:rFonts w:cstheme="minorHAnsi"/>
+              </w:rPr>
+            </w:pPr>
+            <w:r>
+              <w:rPr>
+                <w:rFonts w:cstheme="minorHAnsi"/>
+              </w:rPr>
+              <w:t>¿Qué es una licencia GPL?</w:t>
+            </w:r>
+          </w:p>
+          <w:p>
+            <w:pPr>
+              <w:shd w:val="clear" w:color="auto" w:fill="F7F7F7"/>
+              <w:spacing w:before="100" w:beforeAutospacing="1" w:after="100" w:afterAutospacing="1" w:line="240" w:lineRule="auto"/>
+              <w:rPr>
+                <w:rFonts w:cstheme="minorHAnsi"/>
+              </w:rPr>
+            </w:pPr>
+            <w:r>
+              <w:rPr>
+                <w:rFonts w:cstheme="minorHAnsi"/>
+              </w:rPr>
+              <w:t>¿Qué es una distribución binaria?</w:t>
+            </w:r>
+          </w:p>
+          <w:p>
+            <w:pPr>
+              <w:shd w:val="clear" w:color="auto" w:fill="F7F7F7"/>
+              <w:spacing w:before="100" w:beforeAutospacing="1" w:after="100" w:afterAutospacing="1" w:line="240" w:lineRule="auto"/>
+              <w:rPr>
+                <w:rFonts w:cstheme="minorHAnsi"/>
+              </w:rPr>
+            </w:pPr>
+            <w:r>
+              <w:rPr>
+                <w:rFonts w:cstheme="minorHAnsi"/>
+              </w:rPr>
+              <w:t>¿Qué son las distribuciones oficiales y de terceros?</w:t>
+            </w:r>
+          </w:p>
+          <w:p>
+            <w:pPr>
+              <w:shd w:val="clear" w:color="auto" w:fill="F7F7F7"/>
+              <w:spacing w:before="100" w:beforeAutospacing="1" w:after="100" w:afterAutospacing="1" w:line="240" w:lineRule="auto"/>
+              <w:rPr>
+                <w:rFonts w:cstheme="minorHAnsi"/>
+              </w:rPr>
+            </w:pPr>
+            <w:r>
+              <w:rPr>
+                <w:rFonts w:cstheme="minorHAnsi"/>
+              </w:rPr>
+              <w:t>¿Qué es un sistema de gestión de paquetes?</w:t>
+            </w:r>
+          </w:p>
+          <w:p>
+            <w:pPr>
+              <w:shd w:val="clear" w:color="auto" w:fill="F7F7F7"/>
+              <w:spacing w:before="100" w:beforeAutospacing="1" w:after="100" w:afterAutospacing="1"/>
+              <w:rPr>
+                <w:rFonts w:cstheme="minorHAnsi"/>
+              </w:rPr>
+            </w:pPr>
+            <w:r>
+              <w:rPr>
+                <w:rFonts w:cstheme="minorHAnsi"/>
+              </w:rPr>
+              <w:t>¿Qué es un paquete de software?</w:t>
+            </w:r>
+          </w:p>
+        </w:tc>
+        <w:tc>
+          <w:tcPr>
+            <w:tcW w:w="7371" w:type="dxa"/>
+            <w:gridSpan w:val="3"/>
+          </w:tcPr>
+          <w:p>
+            <w:pPr>
+              <w:pStyle w:val="Ttulo1"/>
+            </w:pPr>
+            <w:r>
+              <w:t>Definición y composición de una distribución sistema de gestión de paquetes</w:t>
+            </w:r>
+          </w:p>
+          <w:p>
+            <w:pPr>
+              <w:pStyle w:val="NormalWeb"/>
+              <w:shd w:val="clear" w:color="auto" w:fill="F7F7F7"/>
+              <w:jc w:val="both"/>
+              <w:rPr>
+                <w:rStyle w:val="Textoennegrita"/>
+                <w:rFonts w:asciiTheme="minorHAnsi" w:eastAsiaTheme="majorEastAsia" w:hAnsiTheme="minorHAnsi" w:cstheme="minorHAnsi"/>
+                <w:b w:val="0"/>
+                <w:bCs w:val="0"/>
+                <w:color w:val="111111"/>
+                <w:sz w:val="22"/>
+                <w:szCs w:val="22"/>
+              </w:rPr>
+            </w:pPr>
+            <w:r>
+              <w:rPr>
+                <w:rStyle w:val="Textoennegrita"/>
+                <w:rFonts w:asciiTheme="minorHAnsi" w:eastAsiaTheme="majorEastAsia" w:hAnsiTheme="minorHAnsi" w:cstheme="minorHAnsi"/>
+                <w:b w:val="0"/>
+                <w:bCs w:val="0"/>
+                <w:color w:val="111111"/>
+                <w:sz w:val="22"/>
+                <w:szCs w:val="22"/>
+              </w:rPr>
+              <w:t>Una distribución de software es un conjunto de programas específicos que se presentan compilados y configurados.</w:t>
+            </w:r>
+          </w:p>
+          <w:p>
+            <w:pPr>
+              <w:pStyle w:val="NormalWeb"/>
+              <w:shd w:val="clear" w:color="auto" w:fill="F7F7F7"/>
+              <w:spacing w:before="180" w:after="0"/>
+              <w:jc w:val="both"/>
+              <w:rPr>
+                <w:rStyle w:val="Textoennegrita"/>
+                <w:rFonts w:asciiTheme="minorHAnsi" w:eastAsiaTheme="majorEastAsia" w:hAnsiTheme="minorHAnsi" w:cstheme="minorHAnsi"/>
+                <w:b w:val="0"/>
+                <w:bCs w:val="0"/>
+                <w:color w:val="111111"/>
+                <w:sz w:val="22"/>
+                <w:szCs w:val="22"/>
+              </w:rPr>
+            </w:pPr>
+            <w:r>
+              <w:rPr>
+                <w:rStyle w:val="Textoennegrita"/>
+                <w:rFonts w:asciiTheme="minorHAnsi" w:eastAsiaTheme="majorEastAsia" w:hAnsiTheme="minorHAnsi" w:cstheme="minorHAnsi"/>
+                <w:b w:val="0"/>
+                <w:bCs w:val="0"/>
+                <w:color w:val="111111"/>
+                <w:sz w:val="22"/>
+                <w:szCs w:val="22"/>
+              </w:rPr>
+              <w:t xml:space="preserve">La licencia GPL (General </w:t>
+            </w:r>
+            <w:proofErr w:type="spellStart"/>
+            <w:r>
+              <w:rPr>
+                <w:rStyle w:val="Textoennegrita"/>
+                <w:rFonts w:asciiTheme="minorHAnsi" w:eastAsiaTheme="majorEastAsia" w:hAnsiTheme="minorHAnsi" w:cstheme="minorHAnsi"/>
+                <w:b w:val="0"/>
+                <w:bCs w:val="0"/>
+                <w:color w:val="111111"/>
+                <w:sz w:val="22"/>
+                <w:szCs w:val="22"/>
+              </w:rPr>
+              <w:t>Public</w:t>
+            </w:r>
+            <w:proofErr w:type="spellEnd"/>
+            <w:r>
+              <w:rPr>
+                <w:rStyle w:val="Textoennegrita"/>
+                <w:rFonts w:asciiTheme="minorHAnsi" w:eastAsiaTheme="majorEastAsia" w:hAnsiTheme="minorHAnsi" w:cstheme="minorHAnsi"/>
+                <w:b w:val="0"/>
+                <w:bCs w:val="0"/>
+                <w:color w:val="111111"/>
+                <w:sz w:val="22"/>
+                <w:szCs w:val="22"/>
+              </w:rPr>
+              <w:t xml:space="preserve"> </w:t>
+            </w:r>
+            <w:proofErr w:type="spellStart"/>
+            <w:r>
+              <w:rPr>
+                <w:rStyle w:val="Textoennegrita"/>
+                <w:rFonts w:asciiTheme="minorHAnsi" w:eastAsiaTheme="majorEastAsia" w:hAnsiTheme="minorHAnsi" w:cstheme="minorHAnsi"/>
+                <w:b w:val="0"/>
+                <w:bCs w:val="0"/>
+                <w:color w:val="111111"/>
+                <w:sz w:val="22"/>
+                <w:szCs w:val="22"/>
+              </w:rPr>
+              <w:t>License</w:t>
+            </w:r>
+            <w:proofErr w:type="spellEnd"/>
+            <w:r>
+              <w:rPr>
+                <w:rStyle w:val="Textoennegrita"/>
+                <w:rFonts w:asciiTheme="minorHAnsi" w:eastAsiaTheme="majorEastAsia" w:hAnsiTheme="minorHAnsi" w:cstheme="minorHAnsi"/>
+                <w:b w:val="0"/>
+                <w:bCs w:val="0"/>
+                <w:color w:val="111111"/>
+                <w:sz w:val="22"/>
+                <w:szCs w:val="22"/>
+              </w:rPr>
+              <w:t xml:space="preserve">) es la más habitual, creada para proteger la libre distribución, modificación y uso de software u Open </w:t>
+            </w:r>
+            <w:proofErr w:type="spellStart"/>
+            <w:r>
+              <w:rPr>
+                <w:rStyle w:val="Textoennegrita"/>
+                <w:rFonts w:asciiTheme="minorHAnsi" w:eastAsiaTheme="majorEastAsia" w:hAnsiTheme="minorHAnsi" w:cstheme="minorHAnsi"/>
+                <w:b w:val="0"/>
+                <w:bCs w:val="0"/>
+                <w:color w:val="111111"/>
+                <w:sz w:val="22"/>
+                <w:szCs w:val="22"/>
+              </w:rPr>
+              <w:t>Source</w:t>
+            </w:r>
+            <w:proofErr w:type="spellEnd"/>
+            <w:r>
+              <w:rPr>
+                <w:rStyle w:val="Textoennegrita"/>
+                <w:rFonts w:asciiTheme="minorHAnsi" w:eastAsiaTheme="majorEastAsia" w:hAnsiTheme="minorHAnsi" w:cstheme="minorHAnsi"/>
+                <w:b w:val="0"/>
+                <w:bCs w:val="0"/>
+                <w:color w:val="111111"/>
+                <w:sz w:val="22"/>
+                <w:szCs w:val="22"/>
+              </w:rPr>
+              <w:t>.</w:t>
+            </w:r>
+          </w:p>
+          <w:p>
+            <w:pPr>
+              <w:pStyle w:val="NormalWeb"/>
+              <w:shd w:val="clear" w:color="auto" w:fill="F7F7F7"/>
+              <w:jc w:val="both"/>
+              <w:rPr>
+                <w:rStyle w:val="Textoennegrita"/>
+                <w:rFonts w:asciiTheme="minorHAnsi" w:eastAsiaTheme="majorEastAsia" w:hAnsiTheme="minorHAnsi" w:cstheme="minorHAnsi"/>
+                <w:b w:val="0"/>
+                <w:bCs w:val="0"/>
+                <w:color w:val="111111"/>
+                <w:sz w:val="22"/>
+                <w:szCs w:val="22"/>
+              </w:rPr>
+            </w:pPr>
+            <w:r>
+              <w:rPr>
+                <w:rStyle w:val="Textoennegrita"/>
+                <w:rFonts w:asciiTheme="minorHAnsi" w:eastAsiaTheme="majorEastAsia" w:hAnsiTheme="minorHAnsi" w:cstheme="minorHAnsi"/>
+                <w:b w:val="0"/>
+                <w:bCs w:val="0"/>
+                <w:color w:val="111111"/>
+                <w:sz w:val="22"/>
+                <w:szCs w:val="22"/>
+              </w:rPr>
+              <w:t>La distribución binaria es otro tipo de distribución donde los encontramos con un instalador (fichero .exe o .</w:t>
+            </w:r>
+            <w:proofErr w:type="spellStart"/>
+            <w:r>
+              <w:rPr>
+                <w:rStyle w:val="Textoennegrita"/>
+                <w:rFonts w:asciiTheme="minorHAnsi" w:eastAsiaTheme="majorEastAsia" w:hAnsiTheme="minorHAnsi" w:cstheme="minorHAnsi"/>
+                <w:b w:val="0"/>
+                <w:bCs w:val="0"/>
+                <w:color w:val="111111"/>
+                <w:sz w:val="22"/>
+                <w:szCs w:val="22"/>
+              </w:rPr>
+              <w:t>msi</w:t>
+            </w:r>
+            <w:proofErr w:type="spellEnd"/>
+            <w:r>
+              <w:rPr>
+                <w:rStyle w:val="Textoennegrita"/>
+                <w:rFonts w:asciiTheme="minorHAnsi" w:eastAsiaTheme="majorEastAsia" w:hAnsiTheme="minorHAnsi" w:cstheme="minorHAnsi"/>
+                <w:b w:val="0"/>
+                <w:bCs w:val="0"/>
+                <w:color w:val="111111"/>
+                <w:sz w:val="22"/>
+                <w:szCs w:val="22"/>
+              </w:rPr>
+              <w:t>) en sistemas de Microsoft Windows.</w:t>
+            </w:r>
+          </w:p>
+          <w:p>
+            <w:pPr>
+              <w:pStyle w:val="NormalWeb"/>
+              <w:shd w:val="clear" w:color="auto" w:fill="F7F7F7"/>
+              <w:spacing w:before="180" w:after="0"/>
+              <w:jc w:val="both"/>
+              <w:rPr>
+                <w:rStyle w:val="Textoennegrita"/>
+                <w:rFonts w:asciiTheme="minorHAnsi" w:eastAsiaTheme="majorEastAsia" w:hAnsiTheme="minorHAnsi" w:cstheme="minorHAnsi"/>
+                <w:b w:val="0"/>
+                <w:bCs w:val="0"/>
+                <w:color w:val="111111"/>
+                <w:sz w:val="22"/>
+                <w:szCs w:val="22"/>
+              </w:rPr>
+            </w:pPr>
+            <w:r>
+              <w:rPr>
+                <w:rStyle w:val="Textoennegrita"/>
+                <w:rFonts w:asciiTheme="minorHAnsi" w:eastAsiaTheme="majorEastAsia" w:hAnsiTheme="minorHAnsi" w:cstheme="minorHAnsi"/>
+                <w:b w:val="0"/>
+                <w:bCs w:val="0"/>
+                <w:color w:val="111111"/>
+                <w:sz w:val="22"/>
+                <w:szCs w:val="22"/>
+              </w:rPr>
+              <w:t>Las distribuciones pueden ser oficiales si provienen de los autores originales, o distribuciones de terceros si el software es desarrollado por terceras personas o empresas.</w:t>
+            </w:r>
+          </w:p>
+          <w:p>
+            <w:pPr>
+              <w:pStyle w:val="NormalWeb"/>
+              <w:shd w:val="clear" w:color="auto" w:fill="F7F7F7"/>
+              <w:spacing w:before="180" w:after="0"/>
+              <w:jc w:val="both"/>
+              <w:rPr>
+                <w:rStyle w:val="Textoennegrita"/>
+                <w:rFonts w:asciiTheme="minorHAnsi" w:eastAsiaTheme="majorEastAsia" w:hAnsiTheme="minorHAnsi" w:cstheme="minorHAnsi"/>
+                <w:b w:val="0"/>
+                <w:bCs w:val="0"/>
+                <w:color w:val="111111"/>
+                <w:sz w:val="22"/>
+                <w:szCs w:val="22"/>
+              </w:rPr>
+            </w:pPr>
+            <w:r>
+              <w:rPr>
+                <w:rStyle w:val="Textoennegrita"/>
+                <w:rFonts w:asciiTheme="minorHAnsi" w:eastAsiaTheme="majorEastAsia" w:hAnsiTheme="minorHAnsi" w:cstheme="minorHAnsi"/>
+                <w:b w:val="0"/>
+                <w:bCs w:val="0"/>
+                <w:color w:val="111111"/>
+                <w:sz w:val="22"/>
+                <w:szCs w:val="22"/>
+              </w:rPr>
+              <w:t>Un sistema de gestión de paquetes es una colección de herramientas que sirve para autorizar la acción de actualización, configuración y eliminación de paquetes de software.</w:t>
+            </w:r>
+          </w:p>
+          <w:p>
+            <w:pPr>
+              <w:jc w:val="both"/>
+              <w:rPr>
+                <w:rFonts w:cstheme="minorHAnsi"/>
+              </w:rPr>
+            </w:pPr>
+            <w:r>
+              <w:rPr>
+                <w:rStyle w:val="Textoennegrita"/>
+                <w:rFonts w:eastAsiaTheme="majorEastAsia" w:cstheme="minorHAnsi"/>
+                <w:b w:val="0"/>
+                <w:bCs w:val="0"/>
+                <w:color w:val="111111"/>
+              </w:rPr>
+              <w:t>El software se distribuye en forma de paquetes que se encapsulan en un único fichero. Dentro del paquete nos encontramos el software propiamente dicho, el nombre completo del paquete, una descripción de su funcionalidad, el número de versión, el distribuidor de software, la suma de verificación y una lista de otros paquetes requeridos para el correcto funcionamiento del software.</w:t>
+            </w:r>
+          </w:p>
+        </w:tc>
+      </w:tr>
+      <w:tr>
+        <w:trPr>
+          <w:trHeight w:val="2400"/>
+        </w:trPr>
+        <w:tc>
+          <w:tcPr>
+            <w:tcW w:w="9918" w:type="dxa"/>
+            <w:gridSpan w:val="4"/>
+          </w:tcPr>
+          <w:p>
+            <w:pPr>
+              <w:jc w:val="both"/>
+              <w:rPr>
+                <w:rFonts w:cstheme="minorHAnsi"/>
+                <w:b/>
+                <w:bCs/>
+              </w:rPr>
+            </w:pPr>
+            <w:r>
+              <w:rPr>
+                <w:rFonts w:cstheme="minorHAnsi"/>
+                <w:b/>
+                <w:bCs/>
+              </w:rPr>
+              <w:t>Resumen</w:t>
+            </w:r>
+          </w:p>
+          <w:p>
+            <w:pPr>
+              <w:jc w:val="both"/>
+              <w:rPr>
+                <w:rFonts w:cstheme="minorHAnsi"/>
+              </w:rPr>
+            </w:pPr>
+            <w:r>
+              <w:rPr>
+                <w:rFonts w:cstheme="minorHAnsi"/>
+              </w:rPr>
+              <w:t>La distribución de software es un conjunto de programas que se presentan compilados y configurados, a menudo con una licencia asociada, como la GPL. Existen diferentes tipos de distribuciones, como las binarias y las oficiales o de terceros. Los sistemas de gestión de paquetes permiten la actualización, configuración y eliminación de paquetes de software. Estos paquetes contienen el software, junto con información relevante como el nombre, descripción, versión, distribuidor, suma de verificación y dependencias.</w:t>
+            </w:r>
+          </w:p>
+        </w:tc>
+      </w:tr>
+      <w:tr>
+        <w:trPr>
+          <w:gridAfter w:val="1"/>
+          <w:wAfter w:w="182" w:type="dxa"/>
+          <w:trHeight w:val="10905"/>
+        </w:trPr>
+        <w:tc>
+          <w:tcPr>
+            <w:tcW w:w="3171" w:type="dxa"/>
+            <w:gridSpan w:val="2"/>
+          </w:tcPr>
+          <w:p>
+            <w:pPr>
+              <w:shd w:val="clear" w:color="auto" w:fill="F7F7F7"/>
+              <w:spacing w:before="100" w:beforeAutospacing="1" w:after="100" w:afterAutospacing="1" w:line="240" w:lineRule="auto"/>
+              <w:rPr>
+                <w:rFonts w:cstheme="minorHAnsi"/>
+                <w:b/>
+                <w:bCs/>
+              </w:rPr>
+            </w:pPr>
+            <w:r>
+              <w:rPr>
+                <w:rFonts w:cstheme="minorHAnsi"/>
+                <w:b/>
+                <w:bCs/>
+              </w:rPr>
+              <w:lastRenderedPageBreak/>
+              <w:t>Pregunta / Palabra clave:</w:t>
+            </w:r>
+          </w:p>
+          <w:p>
+            <w:pPr>
+              <w:shd w:val="clear" w:color="auto" w:fill="F7F7F7"/>
+              <w:spacing w:before="100" w:beforeAutospacing="1" w:after="100" w:afterAutospacing="1" w:line="240" w:lineRule="auto"/>
+              <w:rPr>
+                <w:rFonts w:cstheme="minorHAnsi"/>
+              </w:rPr>
+            </w:pPr>
+            <w:r>
+              <w:rPr>
+                <w:rFonts w:cstheme="minorHAnsi"/>
+              </w:rPr>
+              <w:t>¿Qué es un instalador?</w:t>
+            </w:r>
+          </w:p>
+          <w:p>
+            <w:pPr>
+              <w:shd w:val="clear" w:color="auto" w:fill="F7F7F7"/>
+              <w:spacing w:before="100" w:beforeAutospacing="1" w:after="100" w:afterAutospacing="1" w:line="240" w:lineRule="auto"/>
+              <w:rPr>
+                <w:rFonts w:cstheme="minorHAnsi"/>
+              </w:rPr>
+            </w:pPr>
+            <w:r>
+              <w:rPr>
+                <w:rFonts w:cstheme="minorHAnsi"/>
+              </w:rPr>
+              <w:t>¿Cómo funciona un instalador?</w:t>
+            </w:r>
+          </w:p>
+          <w:p>
+            <w:pPr>
+              <w:shd w:val="clear" w:color="auto" w:fill="F7F7F7"/>
+              <w:spacing w:before="100" w:beforeAutospacing="1" w:after="100" w:afterAutospacing="1" w:line="240" w:lineRule="auto"/>
+              <w:rPr>
+                <w:rFonts w:cstheme="minorHAnsi"/>
+              </w:rPr>
+            </w:pPr>
+            <w:r>
+              <w:rPr>
+                <w:rFonts w:cstheme="minorHAnsi"/>
+              </w:rPr>
+              <w:t>¿Cuáles son los pasos en las instalaciones?</w:t>
+            </w:r>
+          </w:p>
+          <w:p>
+            <w:pPr>
+              <w:shd w:val="clear" w:color="auto" w:fill="F7F7F7"/>
+              <w:spacing w:before="100" w:beforeAutospacing="1" w:after="100" w:afterAutospacing="1"/>
+              <w:rPr>
+                <w:rFonts w:cstheme="minorHAnsi"/>
+              </w:rPr>
+            </w:pPr>
+            <w:r>
+              <w:rPr>
+                <w:rFonts w:cstheme="minorHAnsi"/>
+              </w:rPr>
+              <w:t>¿Qué son los asistentes de instalación?</w:t>
+            </w:r>
+          </w:p>
+        </w:tc>
+        <w:tc>
+          <w:tcPr>
+            <w:tcW w:w="6565" w:type="dxa"/>
+          </w:tcPr>
+          <w:p>
+            <w:pPr>
+              <w:pStyle w:val="Ttulo1"/>
+            </w:pPr>
+            <w:r>
+              <w:rPr>
+                <w:shd w:val="clear" w:color="auto" w:fill="F7F7F7"/>
+              </w:rPr>
+              <w:t>Instaladores. Pasos en la instalación.</w:t>
+            </w:r>
+            <w:r>
+              <w:rPr>
+                <w:shd w:val="clear" w:color="auto" w:fill="F7F7F7"/>
+              </w:rPr>
+              <w:t xml:space="preserve"> </w:t>
+            </w:r>
+            <w:r>
+              <w:rPr>
+                <w:shd w:val="clear" w:color="auto" w:fill="F7F7F7"/>
+              </w:rPr>
+              <w:t>Asistentes de instalación</w:t>
+            </w:r>
+          </w:p>
+          <w:p>
+            <w:pPr>
+              <w:spacing w:after="0" w:line="240" w:lineRule="auto"/>
+              <w:jc w:val="both"/>
+              <w:rPr>
+                <w:rFonts w:cstheme="minorHAnsi"/>
+              </w:rPr>
+            </w:pPr>
+            <w:r>
+              <w:rPr>
+                <w:rFonts w:cstheme="minorHAnsi"/>
+              </w:rPr>
+              <w:t>Un instalador es un programa especial que realiza las tareas de instalación de software de forma automática.</w:t>
+            </w:r>
+          </w:p>
+          <w:p>
+            <w:pPr>
+              <w:jc w:val="both"/>
+              <w:rPr>
+                <w:rFonts w:cstheme="minorHAnsi"/>
+              </w:rPr>
+            </w:pPr>
+          </w:p>
+          <w:p>
+            <w:pPr>
+              <w:spacing w:after="0" w:line="240" w:lineRule="auto"/>
+              <w:jc w:val="both"/>
+              <w:rPr>
+                <w:rFonts w:cstheme="minorHAnsi"/>
+              </w:rPr>
+            </w:pPr>
+            <w:r>
+              <w:rPr>
+                <w:rFonts w:cstheme="minorHAnsi"/>
+              </w:rPr>
+              <w:t>En la mayoría de los casos, un programa está formado por un conjunto de archivos que necesitan ser copiados en determinadas carpetas o directorios. En muchos casos, deben registrarse en el registro de Windows si utilizamos este sistema operativo.</w:t>
+            </w:r>
+          </w:p>
+          <w:p>
+            <w:pPr>
+              <w:jc w:val="both"/>
+              <w:rPr>
+                <w:rFonts w:cstheme="minorHAnsi"/>
+              </w:rPr>
+            </w:pPr>
+          </w:p>
+          <w:p>
+            <w:pPr>
+              <w:spacing w:after="0" w:line="240" w:lineRule="auto"/>
+              <w:jc w:val="both"/>
+              <w:rPr>
+                <w:rFonts w:cstheme="minorHAnsi"/>
+              </w:rPr>
+            </w:pPr>
+            <w:r>
+              <w:rPr>
+                <w:rFonts w:cstheme="minorHAnsi"/>
+              </w:rPr>
+              <w:t>Los instaladores realizan todas las operaciones de forma transparente al usuario. Presentan al usuario una serie de formularios donde le van mostrando las indicaciones pertinentes, limitando al usuario a pequeñas modificaciones o directamente a pulsar el botón siguiente.</w:t>
+            </w:r>
+          </w:p>
+          <w:p>
+            <w:pPr>
+              <w:jc w:val="both"/>
+              <w:rPr>
+                <w:rFonts w:cstheme="minorHAnsi"/>
+              </w:rPr>
+            </w:pPr>
+          </w:p>
+          <w:p>
+            <w:pPr>
+              <w:spacing w:after="0" w:line="240" w:lineRule="auto"/>
+              <w:jc w:val="both"/>
+              <w:rPr>
+                <w:rFonts w:cstheme="minorHAnsi"/>
+              </w:rPr>
+            </w:pPr>
+            <w:r>
+              <w:rPr>
+                <w:rFonts w:cstheme="minorHAnsi"/>
+              </w:rPr>
+              <w:t>Los pasos en las instalaciones son: verificación de la compatibilidad, verificación de la integridad, creación de los criterios requeridos, creación de los usuarios requeridos, copia, desempaquetado y descompresión de los archivos desde el paquete de software, compilación y enlace con las bibliotecas requeridas, configuración, definición de las variables de entorno requeridas, y requisito de la aplicación ante el autor de la aplicación.</w:t>
+            </w:r>
+          </w:p>
+          <w:p>
+            <w:pPr>
+              <w:jc w:val="both"/>
+              <w:rPr>
+                <w:rFonts w:cstheme="minorHAnsi"/>
+              </w:rPr>
+            </w:pPr>
+          </w:p>
+          <w:p>
+            <w:pPr>
+              <w:jc w:val="both"/>
+              <w:rPr>
+                <w:rFonts w:cstheme="minorHAnsi"/>
+              </w:rPr>
+            </w:pPr>
+            <w:r>
+              <w:rPr>
+                <w:rFonts w:cstheme="minorHAnsi"/>
+              </w:rPr>
+              <w:t>Los asistentes de instalación son aplicaciones que ayudan al usuario a personalizar la instalación de software. Permiten elegir los directorios donde queremos que se instale, el grupo de programas donde se integra la aplicación en el menú del escritorio, información sobre la licencia, registro de la aplicación, etc.</w:t>
+            </w:r>
+          </w:p>
+        </w:tc>
+      </w:tr>
+      <w:tr>
+        <w:trPr>
+          <w:gridAfter w:val="1"/>
+          <w:wAfter w:w="182" w:type="dxa"/>
+          <w:trHeight w:val="2542"/>
+        </w:trPr>
+        <w:tc>
+          <w:tcPr>
+            <w:tcW w:w="9736" w:type="dxa"/>
+            <w:gridSpan w:val="3"/>
+          </w:tcPr>
+          <w:p>
+            <w:pPr>
+              <w:jc w:val="both"/>
+              <w:rPr>
+                <w:rFonts w:cstheme="minorHAnsi"/>
+                <w:b/>
+                <w:bCs/>
+              </w:rPr>
+            </w:pPr>
+            <w:r>
+              <w:rPr>
+                <w:rFonts w:cstheme="minorHAnsi"/>
+                <w:b/>
+                <w:bCs/>
+              </w:rPr>
+              <w:t xml:space="preserve">Resumen: </w:t>
+            </w:r>
+          </w:p>
+          <w:p>
+            <w:pPr>
+              <w:jc w:val="both"/>
+              <w:rPr>
+                <w:rFonts w:cstheme="minorHAnsi"/>
+              </w:rPr>
+            </w:pPr>
+            <w:r>
+              <w:rPr>
+                <w:rFonts w:cstheme="minorHAnsi"/>
+              </w:rPr>
+              <w:t>Un instalador es un programa que facilita la instalación de software, realizando tareas como copiar archivos en directorios específicos y registrarlos en el sistema operativo. Los instaladores suelen ser fáciles de usar y ofrecen formularios para guiar al usuario a través del proceso. Los asistentes de instalación son una característica común de los instaladores, permitiendo al usuario personalizar aspectos de la instalación. Los pasos en la instalación incluyen la verificación de la compatibilidad y la integridad, la creación de criterios y usuarios requeridos, la copia y descompresión de archivos, la compilación y enlace con bibliotecas requeridas, la configuración, la definición de variables de entorno requeridas, y el requisito de la aplicación ante el autor de la aplicación.</w:t>
+            </w:r>
+          </w:p>
+        </w:tc>
+      </w:tr>
+    </w:tbl>
     <w:p>
       <w:pPr>
-        <w:pStyle w:val="Ttulo1"/>
-        <w:numPr>
-          <w:ilvl w:val="0"/>
-          <w:numId w:val="0"/>
-        </w:numPr>
+        <w:rPr>
+          <w:rFonts w:cstheme="minorHAnsi"/>
+        </w:rPr>
       </w:pPr>
     </w:p>
+    <w:tbl>
+      <w:tblPr>
+        <w:tblStyle w:val="Tablaconcuadrcula"/>
+        <w:tblW w:w="10299" w:type="dxa"/>
+        <w:tblBorders>
+          <w:top w:val="none" w:sz="0" w:space="0" w:color="auto"/>
+          <w:left w:val="none" w:sz="0" w:space="0" w:color="auto"/>
+          <w:bottom w:val="none" w:sz="0" w:space="0" w:color="auto"/>
+          <w:right w:val="none" w:sz="0" w:space="0" w:color="auto"/>
+        </w:tblBorders>
+        <w:tblLook w:val="04A0" w:firstRow="1" w:lastRow="0" w:firstColumn="1" w:lastColumn="0" w:noHBand="0" w:noVBand="1"/>
+      </w:tblPr>
+      <w:tblGrid>
+        <w:gridCol w:w="3390"/>
+        <w:gridCol w:w="6909"/>
+      </w:tblGrid>
+      <w:tr>
+        <w:trPr>
+          <w:trHeight w:val="11069"/>
+        </w:trPr>
+        <w:tc>
+          <w:tcPr>
+            <w:tcW w:w="3390" w:type="dxa"/>
+          </w:tcPr>
+          <w:p>
+            <w:pPr>
+              <w:shd w:val="clear" w:color="auto" w:fill="F7F7F7"/>
+              <w:spacing w:before="100" w:beforeAutospacing="1" w:after="100" w:afterAutospacing="1" w:line="240" w:lineRule="auto"/>
+              <w:rPr>
+                <w:rFonts w:cstheme="minorHAnsi"/>
+                <w:b/>
+                <w:bCs/>
+              </w:rPr>
+            </w:pPr>
+            <w:r>
+              <w:rPr>
+                <w:rFonts w:cstheme="minorHAnsi"/>
+                <w:b/>
+                <w:bCs/>
+              </w:rPr>
+              <w:lastRenderedPageBreak/>
+              <w:t>Pregunta / Palabra clave:</w:t>
+            </w:r>
+          </w:p>
+          <w:p>
+            <w:pPr>
+              <w:shd w:val="clear" w:color="auto" w:fill="F7F7F7"/>
+              <w:spacing w:before="100" w:beforeAutospacing="1" w:after="100" w:afterAutospacing="1" w:line="240" w:lineRule="auto"/>
+              <w:rPr>
+                <w:rFonts w:cstheme="minorHAnsi"/>
+              </w:rPr>
+            </w:pPr>
+            <w:r>
+              <w:rPr>
+                <w:rFonts w:cstheme="minorHAnsi"/>
+              </w:rPr>
+              <w:t>¿Qué son los paquetes autoinstalables?</w:t>
+            </w:r>
+          </w:p>
+          <w:p>
+            <w:pPr>
+              <w:shd w:val="clear" w:color="auto" w:fill="F7F7F7"/>
+              <w:spacing w:before="100" w:beforeAutospacing="1" w:after="100" w:afterAutospacing="1" w:line="240" w:lineRule="auto"/>
+              <w:rPr>
+                <w:rFonts w:cstheme="minorHAnsi"/>
+              </w:rPr>
+            </w:pPr>
+            <w:r>
+              <w:rPr>
+                <w:rFonts w:cstheme="minorHAnsi"/>
+              </w:rPr>
+              <w:t>¿Cómo se crea un paquete autoinstalable?</w:t>
+            </w:r>
+          </w:p>
+          <w:p>
+            <w:pPr>
+              <w:shd w:val="clear" w:color="auto" w:fill="F7F7F7"/>
+              <w:spacing w:before="100" w:beforeAutospacing="1" w:after="100" w:afterAutospacing="1" w:line="240" w:lineRule="auto"/>
+              <w:rPr>
+                <w:rFonts w:cstheme="minorHAnsi"/>
+              </w:rPr>
+            </w:pPr>
+            <w:r>
+              <w:rPr>
+                <w:rFonts w:cstheme="minorHAnsi"/>
+              </w:rPr>
+              <w:t>¿Cómo funciona un paquete autoinstalable en Windows?</w:t>
+            </w:r>
+          </w:p>
+          <w:p>
+            <w:pPr>
+              <w:shd w:val="clear" w:color="auto" w:fill="F7F7F7"/>
+              <w:spacing w:before="100" w:beforeAutospacing="1" w:after="100" w:afterAutospacing="1"/>
+              <w:rPr>
+                <w:rFonts w:cstheme="minorHAnsi"/>
+              </w:rPr>
+            </w:pPr>
+            <w:r>
+              <w:rPr>
+                <w:rFonts w:cstheme="minorHAnsi"/>
+              </w:rPr>
+              <w:t>¿Cómo funciona un paquete autoinstalable en Ubuntu?</w:t>
+            </w:r>
+          </w:p>
+        </w:tc>
+        <w:tc>
+          <w:tcPr>
+            <w:tcW w:w="6909" w:type="dxa"/>
+          </w:tcPr>
+          <w:p>
+            <w:pPr>
+              <w:pStyle w:val="Ttulo1"/>
+              <w:rPr>
+                <w:rFonts w:eastAsiaTheme="minorEastAsia"/>
+                <w:kern w:val="0"/>
+                <w14:ligatures w14:val="none"/>
+              </w:rPr>
+            </w:pPr>
+            <w:r>
+              <w:t>P</w:t>
+            </w:r>
+            <w:r>
+              <w:t>aquete autoinstalable</w:t>
+            </w:r>
+          </w:p>
+          <w:p>
+            <w:pPr>
+              <w:spacing w:after="0" w:line="240" w:lineRule="auto"/>
+              <w:jc w:val="both"/>
+              <w:rPr>
+                <w:rFonts w:cstheme="minorHAnsi"/>
+              </w:rPr>
+            </w:pPr>
+            <w:r>
+              <w:rPr>
+                <w:rFonts w:cstheme="minorHAnsi"/>
+              </w:rPr>
+              <w:t>Un paquete autoinstalable es un archivo único que contiene todos los archivos y directorios que forman una aplicación. Se utiliza cuando se finaliza el ciclo de desarrollo de una aplicación y se decide la mejor manera de distribuirla, teniendo en cuenta añadir características adicionales, parches y revisiones de la aplicación.</w:t>
+            </w:r>
+          </w:p>
+          <w:p>
+            <w:pPr>
+              <w:jc w:val="both"/>
+              <w:rPr>
+                <w:rFonts w:eastAsiaTheme="minorEastAsia" w:cstheme="minorHAnsi"/>
+                <w:kern w:val="0"/>
+                <w14:ligatures w14:val="none"/>
+              </w:rPr>
+            </w:pPr>
+          </w:p>
+          <w:p>
+            <w:pPr>
+              <w:spacing w:after="0" w:line="240" w:lineRule="auto"/>
+              <w:jc w:val="both"/>
+              <w:rPr>
+                <w:rFonts w:cstheme="minorHAnsi"/>
+              </w:rPr>
+            </w:pPr>
+            <w:r>
+              <w:rPr>
+                <w:rFonts w:cstheme="minorHAnsi"/>
+              </w:rPr>
+              <w:t>En Windows, el paquete autoinstalable será un archivo ejecutable con extensión .exe. Una vez lanzado por el usuario, realizará la descompresión de todos los archivos de la aplicación, creará las carpetas que la aplicación necesita, copiará los archivos a su directorio de destino, añadirá o modificará entradas en el registro de Windows, añadirá las entradas en el menú de aplicaciones y mostrará un acceso directo en el escritorio.</w:t>
+            </w:r>
+          </w:p>
+          <w:p>
+            <w:pPr>
+              <w:jc w:val="both"/>
+              <w:rPr>
+                <w:rFonts w:cstheme="minorHAnsi"/>
+              </w:rPr>
+            </w:pPr>
+          </w:p>
+          <w:p>
+            <w:pPr>
+              <w:jc w:val="both"/>
+              <w:rPr>
+                <w:rFonts w:cstheme="minorHAnsi"/>
+              </w:rPr>
+            </w:pPr>
+            <w:r>
+              <w:rPr>
+                <w:rFonts w:cstheme="minorHAnsi"/>
+              </w:rPr>
+              <w:t>En Ubuntu, se crea un paquete .</w:t>
+            </w:r>
+            <w:proofErr w:type="spellStart"/>
+            <w:r>
+              <w:rPr>
+                <w:rFonts w:cstheme="minorHAnsi"/>
+              </w:rPr>
+              <w:t>deb</w:t>
+            </w:r>
+            <w:proofErr w:type="spellEnd"/>
+            <w:r>
+              <w:rPr>
+                <w:rFonts w:cstheme="minorHAnsi"/>
+              </w:rPr>
+              <w:t>. Este tipo de archivo contiene todos los archivos y directorios de la aplicación. Cuando el usuario quiere realizar la instalación del paquete, se abren las ventanas de instalación de la aplicación.</w:t>
+            </w:r>
+          </w:p>
+        </w:tc>
+      </w:tr>
+      <w:tr>
+        <w:trPr>
+          <w:trHeight w:val="2720"/>
+        </w:trPr>
+        <w:tc>
+          <w:tcPr>
+            <w:tcW w:w="10299" w:type="dxa"/>
+            <w:gridSpan w:val="2"/>
+          </w:tcPr>
+          <w:p>
+            <w:pPr>
+              <w:jc w:val="both"/>
+              <w:rPr>
+                <w:rFonts w:cstheme="minorHAnsi"/>
+                <w:b/>
+                <w:bCs/>
+              </w:rPr>
+            </w:pPr>
+            <w:r>
+              <w:rPr>
+                <w:rFonts w:cstheme="minorHAnsi"/>
+                <w:b/>
+                <w:bCs/>
+              </w:rPr>
+              <w:t>Resumen</w:t>
+            </w:r>
+          </w:p>
+          <w:p>
+            <w:pPr>
+              <w:tabs>
+                <w:tab w:val="left" w:pos="1636"/>
+              </w:tabs>
+              <w:spacing w:after="0" w:line="240" w:lineRule="auto"/>
+              <w:jc w:val="both"/>
+              <w:rPr>
+                <w:rFonts w:cstheme="minorHAnsi"/>
+              </w:rPr>
+            </w:pPr>
+            <w:r>
+              <w:rPr>
+                <w:rFonts w:cstheme="minorHAnsi"/>
+              </w:rPr>
+              <w:t>Un paquete autoinstalable es una forma eficiente de distribuir una aplicación, ya que encapsula todos los archivos y directorios de la aplicación en un solo archivo. En Windows, estos paquetes son archivos ejecutables que realizan todas las tareas necesarias para la instalación de la aplicación de forma automática. En Ubuntu, se utilizan paquetes .</w:t>
+            </w:r>
+            <w:proofErr w:type="spellStart"/>
+            <w:r>
+              <w:rPr>
+                <w:rFonts w:cstheme="minorHAnsi"/>
+              </w:rPr>
+              <w:t>deb</w:t>
+            </w:r>
+            <w:proofErr w:type="spellEnd"/>
+            <w:r>
+              <w:rPr>
+                <w:rFonts w:cstheme="minorHAnsi"/>
+              </w:rPr>
+              <w:t xml:space="preserve"> que contienen todos los archivos y directorios de la aplicación y permiten al usuario instalar la aplicación a través de las ventanas de instalación.</w:t>
+            </w:r>
+          </w:p>
+          <w:p>
+            <w:pPr>
+              <w:tabs>
+                <w:tab w:val="left" w:pos="1636"/>
+              </w:tabs>
+              <w:spacing w:after="0" w:line="240" w:lineRule="auto"/>
+              <w:jc w:val="both"/>
+              <w:rPr>
+                <w:rFonts w:cstheme="minorHAnsi"/>
+              </w:rPr>
+            </w:pPr>
+          </w:p>
+          <w:p>
+            <w:pPr>
+              <w:tabs>
+                <w:tab w:val="left" w:pos="1636"/>
+              </w:tabs>
+              <w:jc w:val="both"/>
+              <w:rPr>
+                <w:rFonts w:cstheme="minorHAnsi"/>
+              </w:rPr>
+            </w:pPr>
+          </w:p>
+        </w:tc>
+      </w:tr>
+    </w:tbl>
+    <w:p/>
     <w:sectPr>
-      <w:headerReference w:type="even" r:id="rId8"/>
-      <w:headerReference w:type="default" r:id="rId9"/>
-      <w:footerReference w:type="even" r:id="rId10"/>
-      <w:footerReference w:type="default" r:id="rId11"/>
-      <w:headerReference w:type="first" r:id="rId12"/>
-      <w:footerReference w:type="first" r:id="rId13"/>
+      <w:headerReference w:type="default" r:id="rId8"/>
+      <w:footerReference w:type="default" r:id="rId9"/>
       <w:pgSz w:w="11906" w:h="16838"/>
       <w:pgMar w:top="1440" w:right="1080" w:bottom="1440" w:left="1080" w:header="708" w:footer="708" w:gutter="0"/>
       <w:cols w:space="708"/>
@@ -56,24 +1074,124 @@
 <w:ftr xmlns:wpc="http://schemas.microsoft.com/office/word/2010/wordprocessingCanvas" xmlns:cx="http://schemas.microsoft.com/office/drawing/2014/chartex" xmlns:cx1="http://schemas.microsoft.com/office/drawing/2015/9/8/chartex" xmlns:cx2="http://schemas.microsoft.com/office/drawing/2015/10/21/chartex" xmlns:cx3="http://schemas.microsoft.com/office/drawing/2016/5/9/chartex" xmlns:cx4="http://schemas.microsoft.com/office/drawing/2016/5/10/chartex" xmlns:cx5="http://schemas.microsoft.com/office/drawing/2016/5/11/chartex" xmlns:cx6="http://schemas.microsoft.com/office/drawing/2016/5/12/chartex" xmlns:cx7="http://schemas.microsoft.com/office/drawing/2016/5/13/chartex" xmlns:cx8="http://schemas.microsoft.com/office/drawing/2016/5/14/chartex" xmlns:mc="http://schemas.openxmlformats.org/markup-compatibility/2006" xmlns:aink="http://schemas.microsoft.com/office/drawing/2016/ink" xmlns:am3d="http://schemas.microsoft.com/office/drawing/2017/model3d" xmlns:o="urn:schemas-microsoft-com:office:office" xmlns:oel="http://schemas.microsoft.com/office/2019/extlst" xmlns:r="http://schemas.openxmlformats.org/officeDocument/2006/relationships" xmlns:m="http://schemas.openxmlformats.org/officeDocument/2006/math" xmlns:v="urn:schemas-microsoft-com:vml" xmlns:wp14="http://schemas.microsoft.com/office/word/2010/wordprocessingDrawing" xmlns:wp="http://schemas.openxmlformats.org/drawingml/2006/wordprocessingDrawing" xmlns:w10="urn:schemas-microsoft-com:office:word" xmlns:w="http://schemas.openxmlformats.org/wordprocessingml/2006/main" xmlns:w14="http://schemas.microsoft.com/office/word/2010/wordml" xmlns:w15="http://schemas.microsoft.com/office/word/2012/wordml" xmlns:w16cex="http://schemas.microsoft.com/office/word/2018/wordml/cex" xmlns:w16cid="http://schemas.microsoft.com/office/word/2016/wordml/cid" xmlns:w16="http://schemas.microsoft.com/office/word/2018/wordml" xmlns:w16sdtdh="http://schemas.microsoft.com/office/word/2020/wordml/sdtdatahash" xmlns:w16se="http://schemas.microsoft.com/office/word/2015/wordml/symex" xmlns:wpg="http://schemas.microsoft.com/office/word/2010/wordprocessingGroup" xmlns:wpi="http://schemas.microsoft.com/office/word/2010/wordprocessingInk" xmlns:wne="http://schemas.microsoft.com/office/word/2006/wordml" xmlns:wps="http://schemas.microsoft.com/office/word/2010/wordprocessingShape" mc:Ignorable="w14 w15 w16se w16cid w16 w16cex w16sdtdh wp14">
   <w:p>
     <w:pPr>
-      <w:pStyle w:val="Piedepgina"/>
+      <w:tabs>
+        <w:tab w:val="center" w:pos="4550"/>
+        <w:tab w:val="left" w:pos="5818"/>
+      </w:tabs>
+      <w:ind w:right="260"/>
+      <w:jc w:val="right"/>
+      <w:rPr>
+        <w:color w:val="222A35" w:themeColor="text2" w:themeShade="80"/>
+        <w:sz w:val="24"/>
+        <w:szCs w:val="24"/>
+      </w:rPr>
     </w:pPr>
+    <w:r>
+      <w:rPr>
+        <w:color w:val="8496B0" w:themeColor="text2" w:themeTint="99"/>
+        <w:spacing w:val="60"/>
+        <w:sz w:val="24"/>
+        <w:szCs w:val="24"/>
+      </w:rPr>
+      <w:t>Página</w:t>
+    </w:r>
+    <w:r>
+      <w:rPr>
+        <w:color w:val="8496B0" w:themeColor="text2" w:themeTint="99"/>
+        <w:sz w:val="24"/>
+        <w:szCs w:val="24"/>
+      </w:rPr>
+      <w:t xml:space="preserve"> </w:t>
+    </w:r>
+    <w:r>
+      <w:rPr>
+        <w:color w:val="323E4F" w:themeColor="text2" w:themeShade="BF"/>
+        <w:sz w:val="24"/>
+        <w:szCs w:val="24"/>
+      </w:rPr>
+      <w:fldChar w:fldCharType="begin"/>
+    </w:r>
+    <w:r>
+      <w:rPr>
+        <w:color w:val="323E4F" w:themeColor="text2" w:themeShade="BF"/>
+        <w:sz w:val="24"/>
+        <w:szCs w:val="24"/>
+      </w:rPr>
+      <w:instrText>PAGE   \* MERGEFORMAT</w:instrText>
+    </w:r>
+    <w:r>
+      <w:rPr>
+        <w:color w:val="323E4F" w:themeColor="text2" w:themeShade="BF"/>
+        <w:sz w:val="24"/>
+        <w:szCs w:val="24"/>
+      </w:rPr>
+      <w:fldChar w:fldCharType="separate"/>
+    </w:r>
+    <w:r>
+      <w:rPr>
+        <w:color w:val="323E4F" w:themeColor="text2" w:themeShade="BF"/>
+        <w:sz w:val="24"/>
+        <w:szCs w:val="24"/>
+      </w:rPr>
+      <w:t>1</w:t>
+    </w:r>
+    <w:r>
+      <w:rPr>
+        <w:color w:val="323E4F" w:themeColor="text2" w:themeShade="BF"/>
+        <w:sz w:val="24"/>
+        <w:szCs w:val="24"/>
+      </w:rPr>
+      <w:fldChar w:fldCharType="end"/>
+    </w:r>
+    <w:r>
+      <w:rPr>
+        <w:color w:val="323E4F" w:themeColor="text2" w:themeShade="BF"/>
+        <w:sz w:val="24"/>
+        <w:szCs w:val="24"/>
+      </w:rPr>
+      <w:t xml:space="preserve"> | </w:t>
+    </w:r>
+    <w:r>
+      <w:rPr>
+        <w:color w:val="323E4F" w:themeColor="text2" w:themeShade="BF"/>
+        <w:sz w:val="24"/>
+        <w:szCs w:val="24"/>
+      </w:rPr>
+      <w:fldChar w:fldCharType="begin"/>
+    </w:r>
+    <w:r>
+      <w:rPr>
+        <w:color w:val="323E4F" w:themeColor="text2" w:themeShade="BF"/>
+        <w:sz w:val="24"/>
+        <w:szCs w:val="24"/>
+      </w:rPr>
+      <w:instrText>NUMPAGES  \* Arabic  \* MERGEFORMAT</w:instrText>
+    </w:r>
+    <w:r>
+      <w:rPr>
+        <w:color w:val="323E4F" w:themeColor="text2" w:themeShade="BF"/>
+        <w:sz w:val="24"/>
+        <w:szCs w:val="24"/>
+      </w:rPr>
+      <w:fldChar w:fldCharType="separate"/>
+    </w:r>
+    <w:r>
+      <w:rPr>
+        <w:color w:val="323E4F" w:themeColor="text2" w:themeShade="BF"/>
+        <w:sz w:val="24"/>
+        <w:szCs w:val="24"/>
+      </w:rPr>
+      <w:t>1</w:t>
+    </w:r>
+    <w:r>
+      <w:rPr>
+        <w:color w:val="323E4F" w:themeColor="text2" w:themeShade="BF"/>
+        <w:sz w:val="24"/>
+        <w:szCs w:val="24"/>
+      </w:rPr>
+      <w:fldChar w:fldCharType="end"/>
+    </w:r>
   </w:p>
-</w:ftr>
-</file>
-
-<file path=word/footer2.xml><?xml version="1.0" encoding="utf-8"?>
-<w:ftr xmlns:wpc="http://schemas.microsoft.com/office/word/2010/wordprocessingCanvas" xmlns:cx="http://schemas.microsoft.com/office/drawing/2014/chartex" xmlns:cx1="http://schemas.microsoft.com/office/drawing/2015/9/8/chartex" xmlns:cx2="http://schemas.microsoft.com/office/drawing/2015/10/21/chartex" xmlns:cx3="http://schemas.microsoft.com/office/drawing/2016/5/9/chartex" xmlns:cx4="http://schemas.microsoft.com/office/drawing/2016/5/10/chartex" xmlns:cx5="http://schemas.microsoft.com/office/drawing/2016/5/11/chartex" xmlns:cx6="http://schemas.microsoft.com/office/drawing/2016/5/12/chartex" xmlns:cx7="http://schemas.microsoft.com/office/drawing/2016/5/13/chartex" xmlns:cx8="http://schemas.microsoft.com/office/drawing/2016/5/14/chartex" xmlns:mc="http://schemas.openxmlformats.org/markup-compatibility/2006" xmlns:aink="http://schemas.microsoft.com/office/drawing/2016/ink" xmlns:am3d="http://schemas.microsoft.com/office/drawing/2017/model3d" xmlns:o="urn:schemas-microsoft-com:office:office" xmlns:oel="http://schemas.microsoft.com/office/2019/extlst" xmlns:r="http://schemas.openxmlformats.org/officeDocument/2006/relationships" xmlns:m="http://schemas.openxmlformats.org/officeDocument/2006/math" xmlns:v="urn:schemas-microsoft-com:vml" xmlns:wp14="http://schemas.microsoft.com/office/word/2010/wordprocessingDrawing" xmlns:wp="http://schemas.openxmlformats.org/drawingml/2006/wordprocessingDrawing" xmlns:w10="urn:schemas-microsoft-com:office:word" xmlns:w="http://schemas.openxmlformats.org/wordprocessingml/2006/main" xmlns:w14="http://schemas.microsoft.com/office/word/2010/wordml" xmlns:w15="http://schemas.microsoft.com/office/word/2012/wordml" xmlns:w16cex="http://schemas.microsoft.com/office/word/2018/wordml/cex" xmlns:w16cid="http://schemas.microsoft.com/office/word/2016/wordml/cid" xmlns:w16="http://schemas.microsoft.com/office/word/2018/wordml" xmlns:w16sdtdh="http://schemas.microsoft.com/office/word/2020/wordml/sdtdatahash" xmlns:w16se="http://schemas.microsoft.com/office/word/2015/wordml/symex" xmlns:wpg="http://schemas.microsoft.com/office/word/2010/wordprocessingGroup" xmlns:wpi="http://schemas.microsoft.com/office/word/2010/wordprocessingInk" xmlns:wne="http://schemas.microsoft.com/office/word/2006/wordml" xmlns:wps="http://schemas.microsoft.com/office/word/2010/wordprocessingShape" mc:Ignorable="w14 w15 w16se w16cid w16 w16cex w16sdtdh wp14">
-  <w:p>
-    <w:pPr>
-      <w:pStyle w:val="Piedepgina"/>
-    </w:pPr>
-  </w:p>
-</w:ftr>
-</file>
-
-<file path=word/footer3.xml><?xml version="1.0" encoding="utf-8"?>
-<w:ftr xmlns:wpc="http://schemas.microsoft.com/office/word/2010/wordprocessingCanvas" xmlns:cx="http://schemas.microsoft.com/office/drawing/2014/chartex" xmlns:cx1="http://schemas.microsoft.com/office/drawing/2015/9/8/chartex" xmlns:cx2="http://schemas.microsoft.com/office/drawing/2015/10/21/chartex" xmlns:cx3="http://schemas.microsoft.com/office/drawing/2016/5/9/chartex" xmlns:cx4="http://schemas.microsoft.com/office/drawing/2016/5/10/chartex" xmlns:cx5="http://schemas.microsoft.com/office/drawing/2016/5/11/chartex" xmlns:cx6="http://schemas.microsoft.com/office/drawing/2016/5/12/chartex" xmlns:cx7="http://schemas.microsoft.com/office/drawing/2016/5/13/chartex" xmlns:cx8="http://schemas.microsoft.com/office/drawing/2016/5/14/chartex" xmlns:mc="http://schemas.openxmlformats.org/markup-compatibility/2006" xmlns:aink="http://schemas.microsoft.com/office/drawing/2016/ink" xmlns:am3d="http://schemas.microsoft.com/office/drawing/2017/model3d" xmlns:o="urn:schemas-microsoft-com:office:office" xmlns:oel="http://schemas.microsoft.com/office/2019/extlst" xmlns:r="http://schemas.openxmlformats.org/officeDocument/2006/relationships" xmlns:m="http://schemas.openxmlformats.org/officeDocument/2006/math" xmlns:v="urn:schemas-microsoft-com:vml" xmlns:wp14="http://schemas.microsoft.com/office/word/2010/wordprocessingDrawing" xmlns:wp="http://schemas.openxmlformats.org/drawingml/2006/wordprocessingDrawing" xmlns:w10="urn:schemas-microsoft-com:office:word" xmlns:w="http://schemas.openxmlformats.org/wordprocessingml/2006/main" xmlns:w14="http://schemas.microsoft.com/office/word/2010/wordml" xmlns:w15="http://schemas.microsoft.com/office/word/2012/wordml" xmlns:w16cex="http://schemas.microsoft.com/office/word/2018/wordml/cex" xmlns:w16cid="http://schemas.microsoft.com/office/word/2016/wordml/cid" xmlns:w16="http://schemas.microsoft.com/office/word/2018/wordml" xmlns:w16sdtdh="http://schemas.microsoft.com/office/word/2020/wordml/sdtdatahash" xmlns:w16se="http://schemas.microsoft.com/office/word/2015/wordml/symex" xmlns:wpg="http://schemas.microsoft.com/office/word/2010/wordprocessingGroup" xmlns:wpi="http://schemas.microsoft.com/office/word/2010/wordprocessingInk" xmlns:wne="http://schemas.microsoft.com/office/word/2006/wordml" xmlns:wps="http://schemas.microsoft.com/office/word/2010/wordprocessingShape" mc:Ignorable="w14 w15 w16se w16cid w16 w16cex w16sdtdh wp14">
   <w:p>
     <w:pPr>
       <w:pStyle w:val="Piedepgina"/>
@@ -108,16 +1226,6 @@
 </file>
 
 <file path=word/header1.xml><?xml version="1.0" encoding="utf-8"?>
-<w:hdr xmlns:wpc="http://schemas.microsoft.com/office/word/2010/wordprocessingCanvas" xmlns:cx="http://schemas.microsoft.com/office/drawing/2014/chartex" xmlns:cx1="http://schemas.microsoft.com/office/drawing/2015/9/8/chartex" xmlns:cx2="http://schemas.microsoft.com/office/drawing/2015/10/21/chartex" xmlns:cx3="http://schemas.microsoft.com/office/drawing/2016/5/9/chartex" xmlns:cx4="http://schemas.microsoft.com/office/drawing/2016/5/10/chartex" xmlns:cx5="http://schemas.microsoft.com/office/drawing/2016/5/11/chartex" xmlns:cx6="http://schemas.microsoft.com/office/drawing/2016/5/12/chartex" xmlns:cx7="http://schemas.microsoft.com/office/drawing/2016/5/13/chartex" xmlns:cx8="http://schemas.microsoft.com/office/drawing/2016/5/14/chartex" xmlns:mc="http://schemas.openxmlformats.org/markup-compatibility/2006" xmlns:aink="http://schemas.microsoft.com/office/drawing/2016/ink" xmlns:am3d="http://schemas.microsoft.com/office/drawing/2017/model3d" xmlns:o="urn:schemas-microsoft-com:office:office" xmlns:oel="http://schemas.microsoft.com/office/2019/extlst" xmlns:r="http://schemas.openxmlformats.org/officeDocument/2006/relationships" xmlns:m="http://schemas.openxmlformats.org/officeDocument/2006/math" xmlns:v="urn:schemas-microsoft-com:vml" xmlns:wp14="http://schemas.microsoft.com/office/word/2010/wordprocessingDrawing" xmlns:wp="http://schemas.openxmlformats.org/drawingml/2006/wordprocessingDrawing" xmlns:w10="urn:schemas-microsoft-com:office:word" xmlns:w="http://schemas.openxmlformats.org/wordprocessingml/2006/main" xmlns:w14="http://schemas.microsoft.com/office/word/2010/wordml" xmlns:w15="http://schemas.microsoft.com/office/word/2012/wordml" xmlns:w16cex="http://schemas.microsoft.com/office/word/2018/wordml/cex" xmlns:w16cid="http://schemas.microsoft.com/office/word/2016/wordml/cid" xmlns:w16="http://schemas.microsoft.com/office/word/2018/wordml" xmlns:w16sdtdh="http://schemas.microsoft.com/office/word/2020/wordml/sdtdatahash" xmlns:w16se="http://schemas.microsoft.com/office/word/2015/wordml/symex" xmlns:wpg="http://schemas.microsoft.com/office/word/2010/wordprocessingGroup" xmlns:wpi="http://schemas.microsoft.com/office/word/2010/wordprocessingInk" xmlns:wne="http://schemas.microsoft.com/office/word/2006/wordml" xmlns:wps="http://schemas.microsoft.com/office/word/2010/wordprocessingShape" mc:Ignorable="w14 w15 w16se w16cid w16 w16cex w16sdtdh wp14">
-  <w:p>
-    <w:pPr>
-      <w:pStyle w:val="Encabezado"/>
-    </w:pPr>
-  </w:p>
-</w:hdr>
-</file>
-
-<file path=word/header2.xml><?xml version="1.0" encoding="utf-8"?>
 <w:hdr xmlns:wpc="http://schemas.microsoft.com/office/word/2010/wordprocessingCanvas" xmlns:cx="http://schemas.microsoft.com/office/drawing/2014/chartex" xmlns:cx1="http://schemas.microsoft.com/office/drawing/2015/9/8/chartex" xmlns:cx2="http://schemas.microsoft.com/office/drawing/2015/10/21/chartex" xmlns:cx3="http://schemas.microsoft.com/office/drawing/2016/5/9/chartex" xmlns:cx4="http://schemas.microsoft.com/office/drawing/2016/5/10/chartex" xmlns:cx5="http://schemas.microsoft.com/office/drawing/2016/5/11/chartex" xmlns:cx6="http://schemas.microsoft.com/office/drawing/2016/5/12/chartex" xmlns:cx7="http://schemas.microsoft.com/office/drawing/2016/5/13/chartex" xmlns:cx8="http://schemas.microsoft.com/office/drawing/2016/5/14/chartex" xmlns:mc="http://schemas.openxmlformats.org/markup-compatibility/2006" xmlns:aink="http://schemas.microsoft.com/office/drawing/2016/ink" xmlns:am3d="http://schemas.microsoft.com/office/drawing/2017/model3d" xmlns:o="urn:schemas-microsoft-com:office:office" xmlns:oel="http://schemas.microsoft.com/office/2019/extlst" xmlns:r="http://schemas.openxmlformats.org/officeDocument/2006/relationships" xmlns:m="http://schemas.openxmlformats.org/officeDocument/2006/math" xmlns:v="urn:schemas-microsoft-com:vml" xmlns:wp14="http://schemas.microsoft.com/office/word/2010/wordprocessingDrawing" xmlns:wp="http://schemas.openxmlformats.org/drawingml/2006/wordprocessingDrawing" xmlns:w10="urn:schemas-microsoft-com:office:word" xmlns:w="http://schemas.openxmlformats.org/wordprocessingml/2006/main" xmlns:w14="http://schemas.microsoft.com/office/word/2010/wordml" xmlns:w15="http://schemas.microsoft.com/office/word/2012/wordml" xmlns:w16cex="http://schemas.microsoft.com/office/word/2018/wordml/cex" xmlns:w16cid="http://schemas.microsoft.com/office/word/2016/wordml/cid" xmlns:w16="http://schemas.microsoft.com/office/word/2018/wordml" xmlns:w16sdtdh="http://schemas.microsoft.com/office/word/2020/wordml/sdtdatahash" xmlns:w16se="http://schemas.microsoft.com/office/word/2015/wordml/symex" xmlns:wpg="http://schemas.microsoft.com/office/word/2010/wordprocessingGroup" xmlns:wpi="http://schemas.microsoft.com/office/word/2010/wordprocessingInk" xmlns:wne="http://schemas.microsoft.com/office/word/2006/wordml" xmlns:wps="http://schemas.microsoft.com/office/word/2010/wordprocessingShape" mc:Ignorable="w14 w15 w16se w16cid w16 w16cex w16sdtdh wp14">
   <w:p>
     <w:pPr>
@@ -290,18 +1398,44 @@
       <w:rPr>
         <w:color w:val="A6A6A6" w:themeColor="background1" w:themeShade="A6"/>
       </w:rPr>
-      <w:t>Desarrollo De Interfaces</w:t>
+      <w:t>Distribuci</w:t>
     </w:r>
-  </w:p>
-</w:hdr>
-</file>
-
-<file path=word/header3.xml><?xml version="1.0" encoding="utf-8"?>
-<w:hdr xmlns:wpc="http://schemas.microsoft.com/office/word/2010/wordprocessingCanvas" xmlns:cx="http://schemas.microsoft.com/office/drawing/2014/chartex" xmlns:cx1="http://schemas.microsoft.com/office/drawing/2015/9/8/chartex" xmlns:cx2="http://schemas.microsoft.com/office/drawing/2015/10/21/chartex" xmlns:cx3="http://schemas.microsoft.com/office/drawing/2016/5/9/chartex" xmlns:cx4="http://schemas.microsoft.com/office/drawing/2016/5/10/chartex" xmlns:cx5="http://schemas.microsoft.com/office/drawing/2016/5/11/chartex" xmlns:cx6="http://schemas.microsoft.com/office/drawing/2016/5/12/chartex" xmlns:cx7="http://schemas.microsoft.com/office/drawing/2016/5/13/chartex" xmlns:cx8="http://schemas.microsoft.com/office/drawing/2016/5/14/chartex" xmlns:mc="http://schemas.openxmlformats.org/markup-compatibility/2006" xmlns:aink="http://schemas.microsoft.com/office/drawing/2016/ink" xmlns:am3d="http://schemas.microsoft.com/office/drawing/2017/model3d" xmlns:o="urn:schemas-microsoft-com:office:office" xmlns:oel="http://schemas.microsoft.com/office/2019/extlst" xmlns:r="http://schemas.openxmlformats.org/officeDocument/2006/relationships" xmlns:m="http://schemas.openxmlformats.org/officeDocument/2006/math" xmlns:v="urn:schemas-microsoft-com:vml" xmlns:wp14="http://schemas.microsoft.com/office/word/2010/wordprocessingDrawing" xmlns:wp="http://schemas.openxmlformats.org/drawingml/2006/wordprocessingDrawing" xmlns:w10="urn:schemas-microsoft-com:office:word" xmlns:w="http://schemas.openxmlformats.org/wordprocessingml/2006/main" xmlns:w14="http://schemas.microsoft.com/office/word/2010/wordml" xmlns:w15="http://schemas.microsoft.com/office/word/2012/wordml" xmlns:w16cex="http://schemas.microsoft.com/office/word/2018/wordml/cex" xmlns:w16cid="http://schemas.microsoft.com/office/word/2016/wordml/cid" xmlns:w16="http://schemas.microsoft.com/office/word/2018/wordml" xmlns:w16sdtdh="http://schemas.microsoft.com/office/word/2020/wordml/sdtdatahash" xmlns:w16se="http://schemas.microsoft.com/office/word/2015/wordml/symex" xmlns:wpg="http://schemas.microsoft.com/office/word/2010/wordprocessingGroup" xmlns:wpi="http://schemas.microsoft.com/office/word/2010/wordprocessingInk" xmlns:wne="http://schemas.microsoft.com/office/word/2006/wordml" xmlns:wps="http://schemas.microsoft.com/office/word/2010/wordprocessingShape" mc:Ignorable="w14 w15 w16se w16cid w16 w16cex w16sdtdh wp14">
-  <w:p>
-    <w:pPr>
-      <w:pStyle w:val="Encabezado"/>
-    </w:pPr>
+    <w:r>
+      <w:rPr>
+        <w:color w:val="A6A6A6" w:themeColor="background1" w:themeShade="A6"/>
+      </w:rPr>
+      <w:t>ó</w:t>
+    </w:r>
+    <w:r>
+      <w:rPr>
+        <w:color w:val="A6A6A6" w:themeColor="background1" w:themeShade="A6"/>
+      </w:rPr>
+      <w:t>n</w:t>
+    </w:r>
+    <w:r>
+      <w:rPr>
+        <w:color w:val="A6A6A6" w:themeColor="background1" w:themeShade="A6"/>
+      </w:rPr>
+      <w:t xml:space="preserve"> </w:t>
+    </w:r>
+    <w:r>
+      <w:rPr>
+        <w:color w:val="A6A6A6" w:themeColor="background1" w:themeShade="A6"/>
+      </w:rPr>
+      <w:t>De</w:t>
+    </w:r>
+    <w:r>
+      <w:rPr>
+        <w:color w:val="A6A6A6" w:themeColor="background1" w:themeShade="A6"/>
+      </w:rPr>
+      <w:t xml:space="preserve"> </w:t>
+    </w:r>
+    <w:r>
+      <w:rPr>
+        <w:color w:val="A6A6A6" w:themeColor="background1" w:themeShade="A6"/>
+      </w:rPr>
+      <w:t>Aplicaciones</w:t>
+    </w:r>
   </w:p>
 </w:hdr>
 </file>
@@ -403,8 +1537,160 @@
       </w:pPr>
     </w:lvl>
   </w:abstractNum>
+  <w:abstractNum w:abstractNumId="1" w15:restartNumberingAfterBreak="0">
+    <w:nsid w:val="4C5E6683"/>
+    <w:multiLevelType w:val="multilevel"/>
+    <w:tmpl w:val="FE28CB7C"/>
+    <w:lvl w:ilvl="0">
+      <w:start w:val="1"/>
+      <w:numFmt w:val="bullet"/>
+      <w:lvlText w:val=""/>
+      <w:lvlJc w:val="left"/>
+      <w:pPr>
+        <w:tabs>
+          <w:tab w:val="num" w:pos="720"/>
+        </w:tabs>
+        <w:ind w:left="720" w:hanging="360"/>
+      </w:pPr>
+      <w:rPr>
+        <w:rFonts w:ascii="Symbol" w:hAnsi="Symbol" w:hint="default"/>
+        <w:sz w:val="20"/>
+      </w:rPr>
+    </w:lvl>
+    <w:lvl w:ilvl="1" w:tentative="1">
+      <w:start w:val="1"/>
+      <w:numFmt w:val="bullet"/>
+      <w:lvlText w:val="o"/>
+      <w:lvlJc w:val="left"/>
+      <w:pPr>
+        <w:tabs>
+          <w:tab w:val="num" w:pos="1440"/>
+        </w:tabs>
+        <w:ind w:left="1440" w:hanging="360"/>
+      </w:pPr>
+      <w:rPr>
+        <w:rFonts w:ascii="Courier New" w:hAnsi="Courier New" w:hint="default"/>
+        <w:sz w:val="20"/>
+      </w:rPr>
+    </w:lvl>
+    <w:lvl w:ilvl="2" w:tentative="1">
+      <w:start w:val="1"/>
+      <w:numFmt w:val="bullet"/>
+      <w:lvlText w:val=""/>
+      <w:lvlJc w:val="left"/>
+      <w:pPr>
+        <w:tabs>
+          <w:tab w:val="num" w:pos="2160"/>
+        </w:tabs>
+        <w:ind w:left="2160" w:hanging="360"/>
+      </w:pPr>
+      <w:rPr>
+        <w:rFonts w:ascii="Wingdings" w:hAnsi="Wingdings" w:hint="default"/>
+        <w:sz w:val="20"/>
+      </w:rPr>
+    </w:lvl>
+    <w:lvl w:ilvl="3" w:tentative="1">
+      <w:start w:val="1"/>
+      <w:numFmt w:val="bullet"/>
+      <w:lvlText w:val=""/>
+      <w:lvlJc w:val="left"/>
+      <w:pPr>
+        <w:tabs>
+          <w:tab w:val="num" w:pos="2880"/>
+        </w:tabs>
+        <w:ind w:left="2880" w:hanging="360"/>
+      </w:pPr>
+      <w:rPr>
+        <w:rFonts w:ascii="Wingdings" w:hAnsi="Wingdings" w:hint="default"/>
+        <w:sz w:val="20"/>
+      </w:rPr>
+    </w:lvl>
+    <w:lvl w:ilvl="4" w:tentative="1">
+      <w:start w:val="1"/>
+      <w:numFmt w:val="bullet"/>
+      <w:lvlText w:val=""/>
+      <w:lvlJc w:val="left"/>
+      <w:pPr>
+        <w:tabs>
+          <w:tab w:val="num" w:pos="3600"/>
+        </w:tabs>
+        <w:ind w:left="3600" w:hanging="360"/>
+      </w:pPr>
+      <w:rPr>
+        <w:rFonts w:ascii="Wingdings" w:hAnsi="Wingdings" w:hint="default"/>
+        <w:sz w:val="20"/>
+      </w:rPr>
+    </w:lvl>
+    <w:lvl w:ilvl="5" w:tentative="1">
+      <w:start w:val="1"/>
+      <w:numFmt w:val="bullet"/>
+      <w:lvlText w:val=""/>
+      <w:lvlJc w:val="left"/>
+      <w:pPr>
+        <w:tabs>
+          <w:tab w:val="num" w:pos="4320"/>
+        </w:tabs>
+        <w:ind w:left="4320" w:hanging="360"/>
+      </w:pPr>
+      <w:rPr>
+        <w:rFonts w:ascii="Wingdings" w:hAnsi="Wingdings" w:hint="default"/>
+        <w:sz w:val="20"/>
+      </w:rPr>
+    </w:lvl>
+    <w:lvl w:ilvl="6" w:tentative="1">
+      <w:start w:val="1"/>
+      <w:numFmt w:val="bullet"/>
+      <w:lvlText w:val=""/>
+      <w:lvlJc w:val="left"/>
+      <w:pPr>
+        <w:tabs>
+          <w:tab w:val="num" w:pos="5040"/>
+        </w:tabs>
+        <w:ind w:left="5040" w:hanging="360"/>
+      </w:pPr>
+      <w:rPr>
+        <w:rFonts w:ascii="Wingdings" w:hAnsi="Wingdings" w:hint="default"/>
+        <w:sz w:val="20"/>
+      </w:rPr>
+    </w:lvl>
+    <w:lvl w:ilvl="7" w:tentative="1">
+      <w:start w:val="1"/>
+      <w:numFmt w:val="bullet"/>
+      <w:lvlText w:val=""/>
+      <w:lvlJc w:val="left"/>
+      <w:pPr>
+        <w:tabs>
+          <w:tab w:val="num" w:pos="5760"/>
+        </w:tabs>
+        <w:ind w:left="5760" w:hanging="360"/>
+      </w:pPr>
+      <w:rPr>
+        <w:rFonts w:ascii="Wingdings" w:hAnsi="Wingdings" w:hint="default"/>
+        <w:sz w:val="20"/>
+      </w:rPr>
+    </w:lvl>
+    <w:lvl w:ilvl="8" w:tentative="1">
+      <w:start w:val="1"/>
+      <w:numFmt w:val="bullet"/>
+      <w:lvlText w:val=""/>
+      <w:lvlJc w:val="left"/>
+      <w:pPr>
+        <w:tabs>
+          <w:tab w:val="num" w:pos="6480"/>
+        </w:tabs>
+        <w:ind w:left="6480" w:hanging="360"/>
+      </w:pPr>
+      <w:rPr>
+        <w:rFonts w:ascii="Wingdings" w:hAnsi="Wingdings" w:hint="default"/>
+        <w:sz w:val="20"/>
+      </w:rPr>
+    </w:lvl>
+  </w:abstractNum>
   <w:num w:numId="1" w16cid:durableId="952440333">
     <w:abstractNumId w:val="0"/>
+  </w:num>
+  <w:num w:numId="2" w16cid:durableId="1743067457">
+    <w:abstractNumId w:val="1"/>
   </w:num>
 </w:numbering>
 </file>
@@ -839,7 +2125,6 @@
     <w:next w:val="Normal"/>
     <w:link w:val="Ttulo2Car"/>
     <w:uiPriority w:val="9"/>
-    <w:semiHidden/>
     <w:unhideWhenUsed/>
     <w:qFormat/>
     <w:rsid w:val="00F906ED"/>
@@ -1152,7 +2437,6 @@
     <w:basedOn w:val="Fuentedeprrafopredeter"/>
     <w:link w:val="Ttulo2"/>
     <w:uiPriority w:val="9"/>
-    <w:semiHidden/>
     <w:rsid w:val="00F906ED"/>
     <w:rPr>
       <w:rFonts w:asciiTheme="majorHAnsi" w:eastAsiaTheme="majorEastAsia" w:hAnsiTheme="majorHAnsi" w:cstheme="majorBidi"/>
@@ -1533,6 +2817,48 @@
     <w:pPr>
       <w:outlineLvl w:val="9"/>
     </w:pPr>
+  </w:style>
+  <w:style w:type="table" w:styleId="Tablaconcuadrcula">
+    <w:name w:val="Table Grid"/>
+    <w:basedOn w:val="Tablanormal"/>
+    <w:uiPriority w:val="39"/>
+    <w:rsid w:val="00985336"/>
+    <w:pPr>
+      <w:spacing w:after="0" w:line="240" w:lineRule="auto"/>
+    </w:pPr>
+    <w:rPr>
+      <w:rFonts w:eastAsiaTheme="minorHAnsi"/>
+      <w:kern w:val="2"/>
+      <w14:ligatures w14:val="standardContextual"/>
+    </w:rPr>
+    <w:tblPr>
+      <w:tblBorders>
+        <w:top w:val="single" w:sz="4" w:space="0" w:color="auto"/>
+        <w:left w:val="single" w:sz="4" w:space="0" w:color="auto"/>
+        <w:bottom w:val="single" w:sz="4" w:space="0" w:color="auto"/>
+        <w:right w:val="single" w:sz="4" w:space="0" w:color="auto"/>
+        <w:insideH w:val="single" w:sz="4" w:space="0" w:color="auto"/>
+        <w:insideV w:val="single" w:sz="4" w:space="0" w:color="auto"/>
+      </w:tblBorders>
+    </w:tblPr>
+  </w:style>
+  <w:style w:type="paragraph" w:styleId="NormalWeb">
+    <w:name w:val="Normal (Web)"/>
+    <w:basedOn w:val="Normal"/>
+    <w:uiPriority w:val="99"/>
+    <w:semiHidden/>
+    <w:unhideWhenUsed/>
+    <w:rsid w:val="00985336"/>
+    <w:pPr>
+      <w:spacing w:before="100" w:beforeAutospacing="1" w:after="100" w:afterAutospacing="1" w:line="240" w:lineRule="auto"/>
+    </w:pPr>
+    <w:rPr>
+      <w:rFonts w:ascii="Times New Roman" w:eastAsia="Times New Roman" w:hAnsi="Times New Roman" w:cs="Times New Roman"/>
+      <w:sz w:val="24"/>
+      <w:szCs w:val="24"/>
+      <w:lang w:eastAsia="es-ES"/>
+      <w14:ligatures w14:val="standardContextual"/>
+    </w:rPr>
   </w:style>
 </w:styles>
 </file>

</xml_diff>